<commit_message>
tùng oanh update nhó
</commit_message>
<xml_diff>
--- a/Oanh-Tung/Phân tích.docx
+++ b/Oanh-Tung/Phân tích.docx
@@ -44,6 +44,15 @@
         </w:rPr>
         <w:t>Thu nhập, Phân tích nhu cầu khách hàng:</w:t>
       </w:r>
+      <w:r>
+        <w:rPr>
+          <w:rFonts w:hint="default" w:ascii="Times New Roman" w:hAnsi="Times New Roman" w:cs="Times New Roman"/>
+          <w:sz w:val="32"/>
+          <w:szCs w:val="32"/>
+          <w:lang w:val="vi-VN"/>
+        </w:rPr>
+        <w:t xml:space="preserve"> (2days)</w:t>
+      </w:r>
     </w:p>
     <w:p>
       <w:pPr>
@@ -186,31 +195,31 @@
           <w:szCs w:val="32"/>
           <w:lang w:val="vi-VN"/>
         </w:rPr>
-        <w:t>Xác định các yêu cầu chức năng và phi chức năng được nêu ra</w:t>
-      </w:r>
-    </w:p>
-    <w:p>
-      <w:pPr>
-        <w:pStyle w:val="4"/>
-        <w:numPr>
-          <w:ilvl w:val="2"/>
-          <w:numId w:val="1"/>
-        </w:numPr>
-        <w:rPr>
-          <w:rFonts w:ascii="Times New Roman" w:hAnsi="Times New Roman" w:cs="Times New Roman"/>
-          <w:sz w:val="32"/>
-          <w:szCs w:val="32"/>
-          <w:lang w:val="vi-VN"/>
-        </w:rPr>
-      </w:pPr>
-      <w:r>
-        <w:rPr>
-          <w:rFonts w:ascii="Times New Roman" w:hAnsi="Times New Roman" w:cs="Times New Roman"/>
-          <w:sz w:val="32"/>
-          <w:szCs w:val="32"/>
-          <w:lang w:val="vi-VN"/>
-        </w:rPr>
-        <w:t>Tổng kết những thông tin đã thu nhập và phân tích được</w:t>
+        <w:t>Xác định các yêu cầu chức năng và phi chức năng</w:t>
+      </w:r>
+    </w:p>
+    <w:p>
+      <w:pPr>
+        <w:pStyle w:val="4"/>
+        <w:numPr>
+          <w:ilvl w:val="2"/>
+          <w:numId w:val="1"/>
+        </w:numPr>
+        <w:rPr>
+          <w:rFonts w:ascii="Times New Roman" w:hAnsi="Times New Roman" w:cs="Times New Roman"/>
+          <w:sz w:val="32"/>
+          <w:szCs w:val="32"/>
+          <w:lang w:val="vi-VN"/>
+        </w:rPr>
+      </w:pPr>
+      <w:r>
+        <w:rPr>
+          <w:rFonts w:ascii="Times New Roman" w:hAnsi="Times New Roman" w:cs="Times New Roman"/>
+          <w:sz w:val="32"/>
+          <w:szCs w:val="32"/>
+          <w:lang w:val="vi-VN"/>
+        </w:rPr>
+        <w:t>Tổng kết những thông tin đã thu nhập và phân tích</w:t>
       </w:r>
     </w:p>
     <w:p>
@@ -258,7 +267,25 @@
           <w:szCs w:val="32"/>
           <w:lang w:val="vi-VN"/>
         </w:rPr>
-        <w:t>Lên ý tưởng, Phân tích chức năng, Phân tích phi chức năng, Phân tích thông số kĩ thuật</w:t>
+        <w:t xml:space="preserve">Lên ý tưởng, Phân tích </w:t>
+      </w:r>
+      <w:r>
+        <w:rPr>
+          <w:rFonts w:hint="default" w:ascii="Times New Roman" w:hAnsi="Times New Roman" w:cs="Times New Roman"/>
+          <w:sz w:val="32"/>
+          <w:szCs w:val="32"/>
+          <w:lang w:val="vi-VN"/>
+        </w:rPr>
+        <w:t>cấu trúc phần mềm</w:t>
+      </w:r>
+      <w:r>
+        <w:rPr>
+          <w:rFonts w:ascii="Times New Roman" w:hAnsi="Times New Roman" w:cs="Times New Roman"/>
+          <w:sz w:val="32"/>
+          <w:szCs w:val="32"/>
+          <w:lang w:val="vi-VN"/>
+        </w:rPr>
+        <w:t>, Phân tích phi chức năng, Phân tích thông số kĩ thuật</w:t>
       </w:r>
       <w:r>
         <w:rPr>
@@ -284,16 +311,295 @@
           <w:szCs w:val="32"/>
           <w:lang w:val="vi-VN"/>
         </w:rPr>
-        <w:t>ện</w:t>
-      </w:r>
-      <w:r>
-        <w:rPr>
-          <w:rFonts w:ascii="Times New Roman" w:hAnsi="Times New Roman" w:cs="Times New Roman"/>
-          <w:sz w:val="32"/>
-          <w:szCs w:val="32"/>
-          <w:lang w:val="vi-VN"/>
-        </w:rPr>
-        <w:t>, Phân tích cơ sở dữ liệu,Phân tích thiết kế thành phần hệ thống, Phân tích triển khai logic hệ thống, Đánh giá và tối ưu m</w:t>
+        <w:t>ện (10 days)</w:t>
+      </w:r>
+    </w:p>
+    <w:p>
+      <w:pPr>
+        <w:pStyle w:val="4"/>
+        <w:numPr>
+          <w:ilvl w:val="1"/>
+          <w:numId w:val="1"/>
+        </w:numPr>
+        <w:rPr>
+          <w:rFonts w:ascii="Times New Roman" w:hAnsi="Times New Roman" w:cs="Times New Roman"/>
+          <w:sz w:val="32"/>
+          <w:szCs w:val="32"/>
+          <w:lang w:val="vi-VN"/>
+        </w:rPr>
+      </w:pPr>
+      <w:r>
+        <w:rPr>
+          <w:rFonts w:ascii="Times New Roman" w:hAnsi="Times New Roman" w:cs="Times New Roman"/>
+          <w:sz w:val="32"/>
+          <w:szCs w:val="32"/>
+          <w:lang w:val="vi-VN"/>
+        </w:rPr>
+        <w:t>Day 1: Tổ chức họp và lên ý tưởng</w:t>
+      </w:r>
+    </w:p>
+    <w:p>
+      <w:pPr>
+        <w:pStyle w:val="4"/>
+        <w:numPr>
+          <w:ilvl w:val="2"/>
+          <w:numId w:val="1"/>
+        </w:numPr>
+        <w:rPr>
+          <w:rFonts w:ascii="Times New Roman" w:hAnsi="Times New Roman" w:cs="Times New Roman"/>
+          <w:sz w:val="32"/>
+          <w:szCs w:val="32"/>
+          <w:lang w:val="vi-VN"/>
+        </w:rPr>
+      </w:pPr>
+      <w:r>
+        <w:rPr>
+          <w:rFonts w:ascii="Times New Roman" w:hAnsi="Times New Roman" w:cs="Times New Roman"/>
+          <w:sz w:val="32"/>
+          <w:szCs w:val="32"/>
+          <w:lang w:val="vi-VN"/>
+        </w:rPr>
+        <w:t xml:space="preserve">Tổ chức họp đội ngũ trong việc lên ý tưởng  </w:t>
+      </w:r>
+    </w:p>
+    <w:p>
+      <w:pPr>
+        <w:pStyle w:val="4"/>
+        <w:numPr>
+          <w:ilvl w:val="2"/>
+          <w:numId w:val="1"/>
+        </w:numPr>
+        <w:rPr>
+          <w:rFonts w:ascii="Times New Roman" w:hAnsi="Times New Roman" w:cs="Times New Roman"/>
+          <w:sz w:val="32"/>
+          <w:szCs w:val="32"/>
+          <w:lang w:val="vi-VN"/>
+        </w:rPr>
+      </w:pPr>
+      <w:r>
+        <w:rPr>
+          <w:rFonts w:ascii="Times New Roman" w:hAnsi="Times New Roman" w:cs="Times New Roman"/>
+          <w:sz w:val="32"/>
+          <w:szCs w:val="32"/>
+          <w:lang w:val="vi-VN"/>
+        </w:rPr>
+        <w:t>Xây dựng mô phỏng dự án</w:t>
+      </w:r>
+    </w:p>
+    <w:p>
+      <w:pPr>
+        <w:pStyle w:val="4"/>
+        <w:numPr>
+          <w:ilvl w:val="1"/>
+          <w:numId w:val="1"/>
+        </w:numPr>
+        <w:rPr>
+          <w:rFonts w:ascii="Times New Roman" w:hAnsi="Times New Roman" w:cs="Times New Roman"/>
+          <w:sz w:val="32"/>
+          <w:szCs w:val="32"/>
+          <w:lang w:val="vi-VN"/>
+        </w:rPr>
+      </w:pPr>
+      <w:r>
+        <w:rPr>
+          <w:rFonts w:ascii="Times New Roman" w:hAnsi="Times New Roman" w:cs="Times New Roman"/>
+          <w:sz w:val="32"/>
+          <w:szCs w:val="32"/>
+          <w:lang w:val="vi-VN"/>
+        </w:rPr>
+        <w:t>Day 2 : Phân tích cấu trúc phần mềm</w:t>
+      </w:r>
+    </w:p>
+    <w:p>
+      <w:pPr>
+        <w:pStyle w:val="4"/>
+        <w:numPr>
+          <w:ilvl w:val="2"/>
+          <w:numId w:val="1"/>
+        </w:numPr>
+        <w:rPr>
+          <w:rFonts w:ascii="Times New Roman" w:hAnsi="Times New Roman" w:cs="Times New Roman"/>
+          <w:sz w:val="32"/>
+          <w:szCs w:val="32"/>
+          <w:lang w:val="vi-VN"/>
+        </w:rPr>
+      </w:pPr>
+      <w:r>
+        <w:rPr>
+          <w:rFonts w:ascii="Times New Roman" w:hAnsi="Times New Roman" w:cs="Times New Roman"/>
+          <w:sz w:val="32"/>
+          <w:szCs w:val="32"/>
+          <w:lang w:val="vi-VN"/>
+        </w:rPr>
+        <w:t>Xác định và mô tả các chức năng cần thiết của hệ thống</w:t>
+      </w:r>
+    </w:p>
+    <w:p>
+      <w:pPr>
+        <w:pStyle w:val="4"/>
+        <w:numPr>
+          <w:ilvl w:val="1"/>
+          <w:numId w:val="1"/>
+        </w:numPr>
+        <w:rPr>
+          <w:rFonts w:ascii="Times New Roman" w:hAnsi="Times New Roman" w:cs="Times New Roman"/>
+          <w:sz w:val="32"/>
+          <w:szCs w:val="32"/>
+          <w:lang w:val="vi-VN"/>
+        </w:rPr>
+      </w:pPr>
+      <w:r>
+        <w:rPr>
+          <w:rFonts w:ascii="Times New Roman" w:hAnsi="Times New Roman" w:cs="Times New Roman"/>
+          <w:sz w:val="32"/>
+          <w:szCs w:val="32"/>
+          <w:lang w:val="vi-VN"/>
+        </w:rPr>
+        <w:t>Day 3: Phân tích phi chức năng:</w:t>
+      </w:r>
+    </w:p>
+    <w:p>
+      <w:pPr>
+        <w:pStyle w:val="4"/>
+        <w:numPr>
+          <w:ilvl w:val="2"/>
+          <w:numId w:val="1"/>
+        </w:numPr>
+        <w:rPr>
+          <w:rFonts w:ascii="Times New Roman" w:hAnsi="Times New Roman" w:cs="Times New Roman"/>
+          <w:sz w:val="32"/>
+          <w:szCs w:val="32"/>
+          <w:lang w:val="vi-VN"/>
+        </w:rPr>
+      </w:pPr>
+      <w:r>
+        <w:rPr>
+          <w:rFonts w:ascii="Times New Roman" w:hAnsi="Times New Roman" w:cs="Times New Roman"/>
+          <w:sz w:val="32"/>
+          <w:szCs w:val="32"/>
+          <w:lang w:val="vi-VN"/>
+        </w:rPr>
+        <w:t>Xác định các yêu cầu, tiêu chuẩn như tiêu chuẩn về hiệu suất, bảo mật và giao diện người dùng.</w:t>
+      </w:r>
+    </w:p>
+    <w:p>
+      <w:pPr>
+        <w:pStyle w:val="4"/>
+        <w:numPr>
+          <w:ilvl w:val="1"/>
+          <w:numId w:val="1"/>
+        </w:numPr>
+        <w:rPr>
+          <w:rFonts w:ascii="Times New Roman" w:hAnsi="Times New Roman" w:cs="Times New Roman"/>
+          <w:sz w:val="32"/>
+          <w:szCs w:val="32"/>
+          <w:lang w:val="vi-VN"/>
+        </w:rPr>
+      </w:pPr>
+      <w:r>
+        <w:rPr>
+          <w:rFonts w:ascii="Times New Roman" w:hAnsi="Times New Roman" w:cs="Times New Roman"/>
+          <w:sz w:val="32"/>
+          <w:szCs w:val="32"/>
+          <w:lang w:val="vi-VN"/>
+        </w:rPr>
+        <w:t>Day 4: Phân tích thông số kỹ thuật</w:t>
+      </w:r>
+    </w:p>
+    <w:p>
+      <w:pPr>
+        <w:pStyle w:val="4"/>
+        <w:numPr>
+          <w:ilvl w:val="2"/>
+          <w:numId w:val="1"/>
+        </w:numPr>
+        <w:rPr>
+          <w:rFonts w:ascii="Times New Roman" w:hAnsi="Times New Roman" w:cs="Times New Roman"/>
+          <w:sz w:val="32"/>
+          <w:szCs w:val="32"/>
+          <w:lang w:val="vi-VN"/>
+        </w:rPr>
+      </w:pPr>
+      <w:r>
+        <w:rPr>
+          <w:rFonts w:ascii="Times New Roman" w:hAnsi="Times New Roman" w:cs="Times New Roman"/>
+          <w:sz w:val="32"/>
+          <w:szCs w:val="32"/>
+          <w:lang w:val="vi-VN"/>
+        </w:rPr>
+        <w:t>Xác định các yêu cầu kỹ thuật của sản phẩm hoặc hệ thống</w:t>
+      </w:r>
+    </w:p>
+    <w:p>
+      <w:pPr>
+        <w:pStyle w:val="4"/>
+        <w:numPr>
+          <w:ilvl w:val="2"/>
+          <w:numId w:val="1"/>
+        </w:numPr>
+        <w:rPr>
+          <w:rFonts w:ascii="Times New Roman" w:hAnsi="Times New Roman" w:cs="Times New Roman"/>
+          <w:sz w:val="32"/>
+          <w:szCs w:val="32"/>
+          <w:lang w:val="vi-VN"/>
+        </w:rPr>
+      </w:pPr>
+      <w:r>
+        <w:rPr>
+          <w:rFonts w:ascii="Times New Roman" w:hAnsi="Times New Roman" w:cs="Times New Roman"/>
+          <w:sz w:val="32"/>
+          <w:szCs w:val="32"/>
+          <w:lang w:val="vi-VN"/>
+        </w:rPr>
+        <w:t>Phân tích các thông số kĩ thuật về hiệu suất, dung lượng, độ tin cậy</w:t>
+      </w:r>
+    </w:p>
+    <w:p>
+      <w:pPr>
+        <w:pStyle w:val="4"/>
+        <w:numPr>
+          <w:ilvl w:val="1"/>
+          <w:numId w:val="1"/>
+        </w:numPr>
+        <w:rPr>
+          <w:rFonts w:ascii="Times New Roman" w:hAnsi="Times New Roman" w:cs="Times New Roman"/>
+          <w:sz w:val="32"/>
+          <w:szCs w:val="32"/>
+          <w:lang w:val="vi-VN"/>
+        </w:rPr>
+      </w:pPr>
+      <w:r>
+        <w:rPr>
+          <w:rFonts w:ascii="Times New Roman" w:hAnsi="Times New Roman" w:cs="Times New Roman"/>
+          <w:sz w:val="32"/>
+          <w:szCs w:val="32"/>
+          <w:lang w:val="vi-VN"/>
+        </w:rPr>
+        <w:t>Day 6: Phân tích giao diện</w:t>
+      </w:r>
+    </w:p>
+    <w:p>
+      <w:pPr>
+        <w:pStyle w:val="4"/>
+        <w:numPr>
+          <w:ilvl w:val="2"/>
+          <w:numId w:val="1"/>
+        </w:numPr>
+        <w:rPr>
+          <w:rFonts w:ascii="Times New Roman" w:hAnsi="Times New Roman" w:cs="Times New Roman"/>
+          <w:sz w:val="32"/>
+          <w:szCs w:val="32"/>
+          <w:lang w:val="vi-VN"/>
+        </w:rPr>
+      </w:pPr>
+      <w:r>
+        <w:rPr>
+          <w:rFonts w:ascii="Times New Roman" w:hAnsi="Times New Roman" w:cs="Times New Roman"/>
+          <w:sz w:val="32"/>
+          <w:szCs w:val="32"/>
+          <w:lang w:val="vi-VN"/>
+        </w:rPr>
+        <w:t xml:space="preserve">Lên ý tưởng </w:t>
       </w:r>
       <w:r>
         <w:rPr>
@@ -302,16 +608,25 @@
           <w:szCs w:val="32"/>
           <w:lang w:val="vi-VN"/>
         </w:rPr>
-        <w:t>ã</w:t>
-      </w:r>
-      <w:r>
-        <w:rPr>
-          <w:rFonts w:ascii="Times New Roman" w:hAnsi="Times New Roman" w:cs="Times New Roman"/>
-          <w:sz w:val="32"/>
-          <w:szCs w:val="32"/>
-          <w:lang w:val="vi-VN"/>
-        </w:rPr>
-        <w:t xml:space="preserve"> nguồn</w:t>
+        <w:t>về</w:t>
+      </w:r>
+      <w:r>
+        <w:rPr>
+          <w:rFonts w:ascii="Times New Roman" w:hAnsi="Times New Roman" w:cs="Times New Roman"/>
+          <w:sz w:val="32"/>
+          <w:szCs w:val="32"/>
+          <w:lang w:val="vi-VN"/>
+        </w:rPr>
+        <w:t xml:space="preserve"> giao diện người dùng </w:t>
+      </w:r>
+      <w:r>
+        <w:rPr>
+          <w:rFonts w:hint="default" w:ascii="Times New Roman" w:hAnsi="Times New Roman" w:cs="Times New Roman"/>
+          <w:sz w:val="32"/>
+          <w:szCs w:val="32"/>
+          <w:lang w:val="vi-VN"/>
+        </w:rPr>
+        <w:t xml:space="preserve">theo yêu cầu khách hàng (màu sắc, font chữ, ....) </w:t>
       </w:r>
     </w:p>
     <w:p>
@@ -335,55 +650,55 @@
           <w:szCs w:val="32"/>
           <w:lang w:val="vi-VN"/>
         </w:rPr>
-        <w:t>Day 1: Tổ chức họp và lên ý tưởng</w:t>
-      </w:r>
-    </w:p>
-    <w:p>
-      <w:pPr>
-        <w:pStyle w:val="4"/>
-        <w:numPr>
-          <w:ilvl w:val="2"/>
-          <w:numId w:val="1"/>
-        </w:numPr>
-        <w:rPr>
-          <w:rFonts w:ascii="Times New Roman" w:hAnsi="Times New Roman" w:cs="Times New Roman"/>
-          <w:sz w:val="32"/>
-          <w:szCs w:val="32"/>
-          <w:lang w:val="vi-VN"/>
-        </w:rPr>
-      </w:pPr>
-      <w:r>
-        <w:rPr>
-          <w:rFonts w:ascii="Times New Roman" w:hAnsi="Times New Roman" w:cs="Times New Roman"/>
-          <w:sz w:val="32"/>
-          <w:szCs w:val="32"/>
-          <w:lang w:val="vi-VN"/>
-        </w:rPr>
-        <w:t xml:space="preserve">Tổ chức họp đội ngũ trong việc lên ý tưởng  </w:t>
-      </w:r>
-    </w:p>
-    <w:p>
-      <w:pPr>
-        <w:pStyle w:val="4"/>
-        <w:numPr>
-          <w:ilvl w:val="2"/>
-          <w:numId w:val="1"/>
-        </w:numPr>
-        <w:rPr>
-          <w:rFonts w:ascii="Times New Roman" w:hAnsi="Times New Roman" w:cs="Times New Roman"/>
-          <w:sz w:val="32"/>
-          <w:szCs w:val="32"/>
-          <w:lang w:val="vi-VN"/>
-        </w:rPr>
-      </w:pPr>
-      <w:r>
-        <w:rPr>
-          <w:rFonts w:ascii="Times New Roman" w:hAnsi="Times New Roman" w:cs="Times New Roman"/>
-          <w:sz w:val="32"/>
-          <w:szCs w:val="32"/>
-          <w:lang w:val="vi-VN"/>
-        </w:rPr>
-        <w:t>Xây dựng mô phỏng dự án</w:t>
+        <w:t>Day 8: Xác định rủi ro:</w:t>
+      </w:r>
+    </w:p>
+    <w:p>
+      <w:pPr>
+        <w:pStyle w:val="4"/>
+        <w:numPr>
+          <w:ilvl w:val="2"/>
+          <w:numId w:val="1"/>
+        </w:numPr>
+        <w:rPr>
+          <w:rFonts w:ascii="Times New Roman" w:hAnsi="Times New Roman" w:cs="Times New Roman"/>
+          <w:sz w:val="32"/>
+          <w:szCs w:val="32"/>
+          <w:lang w:val="vi-VN"/>
+        </w:rPr>
+      </w:pPr>
+      <w:r>
+        <w:rPr>
+          <w:rFonts w:ascii="Times New Roman" w:hAnsi="Times New Roman" w:cs="Times New Roman"/>
+          <w:sz w:val="32"/>
+          <w:szCs w:val="32"/>
+          <w:lang w:val="vi-VN"/>
+        </w:rPr>
+        <w:t>Phân tích các rủi ro tiềm ẩn trong dự án và đề xuất các biện pháp phòng ngừa</w:t>
+      </w:r>
+    </w:p>
+    <w:p>
+      <w:pPr>
+        <w:pStyle w:val="4"/>
+        <w:numPr>
+          <w:ilvl w:val="2"/>
+          <w:numId w:val="1"/>
+        </w:numPr>
+        <w:rPr>
+          <w:rFonts w:ascii="Times New Roman" w:hAnsi="Times New Roman" w:cs="Times New Roman"/>
+          <w:sz w:val="32"/>
+          <w:szCs w:val="32"/>
+          <w:lang w:val="vi-VN"/>
+        </w:rPr>
+      </w:pPr>
+      <w:r>
+        <w:rPr>
+          <w:rFonts w:ascii="Times New Roman" w:hAnsi="Times New Roman" w:cs="Times New Roman"/>
+          <w:sz w:val="32"/>
+          <w:szCs w:val="32"/>
+          <w:lang w:val="vi-VN"/>
+        </w:rPr>
+        <w:t>Xác định các vấn đề có thể phát sinh và các giải pháp giảm thiểu tác động của chúng</w:t>
       </w:r>
     </w:p>
     <w:p>
@@ -407,582 +722,6 @@
           <w:szCs w:val="32"/>
           <w:lang w:val="vi-VN"/>
         </w:rPr>
-        <w:t>Day 2 : Phân tích cấu trúc phần mềm</w:t>
-      </w:r>
-    </w:p>
-    <w:p>
-      <w:pPr>
-        <w:pStyle w:val="4"/>
-        <w:numPr>
-          <w:ilvl w:val="2"/>
-          <w:numId w:val="1"/>
-        </w:numPr>
-        <w:rPr>
-          <w:rFonts w:ascii="Times New Roman" w:hAnsi="Times New Roman" w:cs="Times New Roman"/>
-          <w:sz w:val="32"/>
-          <w:szCs w:val="32"/>
-          <w:lang w:val="vi-VN"/>
-        </w:rPr>
-      </w:pPr>
-      <w:r>
-        <w:rPr>
-          <w:rFonts w:ascii="Times New Roman" w:hAnsi="Times New Roman" w:cs="Times New Roman"/>
-          <w:sz w:val="32"/>
-          <w:szCs w:val="32"/>
-          <w:lang w:val="vi-VN"/>
-        </w:rPr>
-        <w:t>Xác định và mô tả các chức năng cần thiết của hệ thống</w:t>
-      </w:r>
-    </w:p>
-    <w:p>
-      <w:pPr>
-        <w:pStyle w:val="4"/>
-        <w:numPr>
-          <w:ilvl w:val="2"/>
-          <w:numId w:val="1"/>
-        </w:numPr>
-        <w:rPr>
-          <w:rFonts w:ascii="Times New Roman" w:hAnsi="Times New Roman" w:cs="Times New Roman"/>
-          <w:sz w:val="32"/>
-          <w:szCs w:val="32"/>
-          <w:lang w:val="vi-VN"/>
-        </w:rPr>
-      </w:pPr>
-      <w:r>
-        <w:rPr>
-          <w:rFonts w:ascii="Times New Roman" w:hAnsi="Times New Roman" w:cs="Times New Roman"/>
-          <w:sz w:val="32"/>
-          <w:szCs w:val="32"/>
-          <w:lang w:val="vi-VN"/>
-        </w:rPr>
-        <w:t>Tạo biểu đồ use case và mô tả chi tiết các yêu cầu chức năng.</w:t>
-      </w:r>
-    </w:p>
-    <w:p>
-      <w:pPr>
-        <w:pStyle w:val="4"/>
-        <w:numPr>
-          <w:ilvl w:val="1"/>
-          <w:numId w:val="1"/>
-        </w:numPr>
-        <w:rPr>
-          <w:rFonts w:ascii="Times New Roman" w:hAnsi="Times New Roman" w:cs="Times New Roman"/>
-          <w:sz w:val="32"/>
-          <w:szCs w:val="32"/>
-          <w:lang w:val="vi-VN"/>
-        </w:rPr>
-      </w:pPr>
-      <w:r>
-        <w:rPr>
-          <w:rFonts w:ascii="Times New Roman" w:hAnsi="Times New Roman" w:cs="Times New Roman"/>
-          <w:sz w:val="32"/>
-          <w:szCs w:val="32"/>
-          <w:lang w:val="vi-VN"/>
-        </w:rPr>
-        <w:t>Day 3: Phân tích phi chức năng:</w:t>
-      </w:r>
-    </w:p>
-    <w:p>
-      <w:pPr>
-        <w:pStyle w:val="4"/>
-        <w:numPr>
-          <w:ilvl w:val="2"/>
-          <w:numId w:val="1"/>
-        </w:numPr>
-        <w:rPr>
-          <w:rFonts w:ascii="Times New Roman" w:hAnsi="Times New Roman" w:cs="Times New Roman"/>
-          <w:sz w:val="32"/>
-          <w:szCs w:val="32"/>
-          <w:lang w:val="vi-VN"/>
-        </w:rPr>
-      </w:pPr>
-      <w:r>
-        <w:rPr>
-          <w:rFonts w:ascii="Times New Roman" w:hAnsi="Times New Roman" w:cs="Times New Roman"/>
-          <w:sz w:val="32"/>
-          <w:szCs w:val="32"/>
-          <w:lang w:val="vi-VN"/>
-        </w:rPr>
-        <w:t>Xác định các yêu cầu, tiêu chuẩn như tiêu chuẩn về hiệu suất, bảo mật và giao diện người dùng.</w:t>
-      </w:r>
-    </w:p>
-    <w:p>
-      <w:pPr>
-        <w:pStyle w:val="4"/>
-        <w:numPr>
-          <w:ilvl w:val="1"/>
-          <w:numId w:val="1"/>
-        </w:numPr>
-        <w:rPr>
-          <w:rFonts w:ascii="Times New Roman" w:hAnsi="Times New Roman" w:cs="Times New Roman"/>
-          <w:sz w:val="32"/>
-          <w:szCs w:val="32"/>
-          <w:lang w:val="vi-VN"/>
-        </w:rPr>
-      </w:pPr>
-      <w:r>
-        <w:rPr>
-          <w:rFonts w:ascii="Times New Roman" w:hAnsi="Times New Roman" w:cs="Times New Roman"/>
-          <w:sz w:val="32"/>
-          <w:szCs w:val="32"/>
-          <w:lang w:val="vi-VN"/>
-        </w:rPr>
-        <w:t>Day 4: Phân tích thông số kỹ thuật</w:t>
-      </w:r>
-    </w:p>
-    <w:p>
-      <w:pPr>
-        <w:pStyle w:val="4"/>
-        <w:numPr>
-          <w:ilvl w:val="2"/>
-          <w:numId w:val="1"/>
-        </w:numPr>
-        <w:rPr>
-          <w:rFonts w:ascii="Times New Roman" w:hAnsi="Times New Roman" w:cs="Times New Roman"/>
-          <w:sz w:val="32"/>
-          <w:szCs w:val="32"/>
-          <w:lang w:val="vi-VN"/>
-        </w:rPr>
-      </w:pPr>
-      <w:r>
-        <w:rPr>
-          <w:rFonts w:ascii="Times New Roman" w:hAnsi="Times New Roman" w:cs="Times New Roman"/>
-          <w:sz w:val="32"/>
-          <w:szCs w:val="32"/>
-          <w:lang w:val="vi-VN"/>
-        </w:rPr>
-        <w:t>Xác định các yêu cầu kỹ thuật của sản phẩm hoặc hệ thống</w:t>
-      </w:r>
-    </w:p>
-    <w:p>
-      <w:pPr>
-        <w:pStyle w:val="4"/>
-        <w:numPr>
-          <w:ilvl w:val="2"/>
-          <w:numId w:val="1"/>
-        </w:numPr>
-        <w:rPr>
-          <w:rFonts w:ascii="Times New Roman" w:hAnsi="Times New Roman" w:cs="Times New Roman"/>
-          <w:sz w:val="32"/>
-          <w:szCs w:val="32"/>
-          <w:lang w:val="vi-VN"/>
-        </w:rPr>
-      </w:pPr>
-      <w:r>
-        <w:rPr>
-          <w:rFonts w:ascii="Times New Roman" w:hAnsi="Times New Roman" w:cs="Times New Roman"/>
-          <w:sz w:val="32"/>
-          <w:szCs w:val="32"/>
-          <w:lang w:val="vi-VN"/>
-        </w:rPr>
-        <w:t>Phân tích các thông số kĩ thuật về hiệu suất, dung lượng, độ tin cậy</w:t>
-      </w:r>
-    </w:p>
-    <w:p>
-      <w:pPr>
-        <w:pStyle w:val="4"/>
-        <w:numPr>
-          <w:ilvl w:val="1"/>
-          <w:numId w:val="1"/>
-        </w:numPr>
-        <w:rPr>
-          <w:rFonts w:ascii="Times New Roman" w:hAnsi="Times New Roman" w:cs="Times New Roman"/>
-          <w:sz w:val="32"/>
-          <w:szCs w:val="32"/>
-          <w:lang w:val="vi-VN"/>
-        </w:rPr>
-      </w:pPr>
-      <w:r>
-        <w:rPr>
-          <w:rFonts w:ascii="Times New Roman" w:hAnsi="Times New Roman" w:cs="Times New Roman"/>
-          <w:sz w:val="32"/>
-          <w:szCs w:val="32"/>
-          <w:lang w:val="vi-VN"/>
-        </w:rPr>
-        <w:t xml:space="preserve">Day 5: Phân tích cơ sở dữ liệu  </w:t>
-      </w:r>
-    </w:p>
-    <w:p>
-      <w:pPr>
-        <w:pStyle w:val="4"/>
-        <w:numPr>
-          <w:ilvl w:val="2"/>
-          <w:numId w:val="1"/>
-        </w:numPr>
-        <w:rPr>
-          <w:rFonts w:ascii="Times New Roman" w:hAnsi="Times New Roman" w:cs="Times New Roman"/>
-          <w:sz w:val="32"/>
-          <w:szCs w:val="32"/>
-          <w:lang w:val="vi-VN"/>
-        </w:rPr>
-      </w:pPr>
-      <w:r>
-        <w:rPr>
-          <w:rFonts w:ascii="Times New Roman" w:hAnsi="Times New Roman" w:cs="Times New Roman"/>
-          <w:sz w:val="32"/>
-          <w:szCs w:val="32"/>
-          <w:lang w:val="vi-VN"/>
-        </w:rPr>
-        <w:t xml:space="preserve">Thiết kế cấu trúc cơ sở dữ liệu </w:t>
-      </w:r>
-    </w:p>
-    <w:p>
-      <w:pPr>
-        <w:pStyle w:val="4"/>
-        <w:numPr>
-          <w:ilvl w:val="2"/>
-          <w:numId w:val="1"/>
-        </w:numPr>
-        <w:rPr>
-          <w:rFonts w:ascii="Times New Roman" w:hAnsi="Times New Roman" w:cs="Times New Roman"/>
-          <w:sz w:val="32"/>
-          <w:szCs w:val="32"/>
-          <w:lang w:val="vi-VN"/>
-        </w:rPr>
-      </w:pPr>
-      <w:r>
-        <w:rPr>
-          <w:rFonts w:ascii="Times New Roman" w:hAnsi="Times New Roman" w:cs="Times New Roman"/>
-          <w:sz w:val="32"/>
-          <w:szCs w:val="32"/>
-          <w:lang w:val="vi-VN"/>
-        </w:rPr>
-        <w:t xml:space="preserve"> Xác định các bảng và mối quan hệ </w:t>
-      </w:r>
-    </w:p>
-    <w:p>
-      <w:pPr>
-        <w:pStyle w:val="4"/>
-        <w:numPr>
-          <w:ilvl w:val="2"/>
-          <w:numId w:val="1"/>
-        </w:numPr>
-        <w:rPr>
-          <w:rFonts w:ascii="Times New Roman" w:hAnsi="Times New Roman" w:cs="Times New Roman"/>
-          <w:sz w:val="32"/>
-          <w:szCs w:val="32"/>
-          <w:lang w:val="vi-VN"/>
-        </w:rPr>
-      </w:pPr>
-      <w:r>
-        <w:rPr>
-          <w:rFonts w:ascii="Times New Roman" w:hAnsi="Times New Roman" w:cs="Times New Roman"/>
-          <w:sz w:val="32"/>
-          <w:szCs w:val="32"/>
-          <w:lang w:val="vi-VN"/>
-        </w:rPr>
-        <w:t xml:space="preserve">Tạo mô hình ERD </w:t>
-      </w:r>
-    </w:p>
-    <w:p>
-      <w:pPr>
-        <w:pStyle w:val="4"/>
-        <w:numPr>
-          <w:ilvl w:val="1"/>
-          <w:numId w:val="1"/>
-        </w:numPr>
-        <w:rPr>
-          <w:rFonts w:ascii="Times New Roman" w:hAnsi="Times New Roman" w:cs="Times New Roman"/>
-          <w:sz w:val="32"/>
-          <w:szCs w:val="32"/>
-          <w:lang w:val="vi-VN"/>
-        </w:rPr>
-      </w:pPr>
-      <w:r>
-        <w:rPr>
-          <w:rFonts w:ascii="Times New Roman" w:hAnsi="Times New Roman" w:cs="Times New Roman"/>
-          <w:sz w:val="32"/>
-          <w:szCs w:val="32"/>
-          <w:lang w:val="vi-VN"/>
-        </w:rPr>
-        <w:t>Day 6: Phân tích giao diện</w:t>
-      </w:r>
-    </w:p>
-    <w:p>
-      <w:pPr>
-        <w:pStyle w:val="4"/>
-        <w:numPr>
-          <w:ilvl w:val="2"/>
-          <w:numId w:val="1"/>
-        </w:numPr>
-        <w:rPr>
-          <w:rFonts w:ascii="Times New Roman" w:hAnsi="Times New Roman" w:cs="Times New Roman"/>
-          <w:sz w:val="32"/>
-          <w:szCs w:val="32"/>
-          <w:lang w:val="vi-VN"/>
-        </w:rPr>
-      </w:pPr>
-      <w:r>
-        <w:rPr>
-          <w:rFonts w:ascii="Times New Roman" w:hAnsi="Times New Roman" w:cs="Times New Roman"/>
-          <w:sz w:val="32"/>
-          <w:szCs w:val="32"/>
-          <w:lang w:val="vi-VN"/>
-        </w:rPr>
-        <w:t xml:space="preserve">Lên ý tưởng và thiết kế giao diện người dùng </w:t>
-      </w:r>
-    </w:p>
-    <w:p>
-      <w:pPr>
-        <w:pStyle w:val="4"/>
-        <w:numPr>
-          <w:ilvl w:val="2"/>
-          <w:numId w:val="1"/>
-        </w:numPr>
-        <w:rPr>
-          <w:rFonts w:ascii="Times New Roman" w:hAnsi="Times New Roman" w:cs="Times New Roman"/>
-          <w:sz w:val="32"/>
-          <w:szCs w:val="32"/>
-          <w:lang w:val="vi-VN"/>
-        </w:rPr>
-      </w:pPr>
-      <w:r>
-        <w:rPr>
-          <w:rFonts w:ascii="Times New Roman" w:hAnsi="Times New Roman" w:cs="Times New Roman"/>
-          <w:sz w:val="32"/>
-          <w:szCs w:val="32"/>
-          <w:lang w:val="vi-VN"/>
-        </w:rPr>
-        <w:t>Tạo mockups và mô hình hóa trước khi chuyển sang giai đoạn phát triển</w:t>
-      </w:r>
-    </w:p>
-    <w:p>
-      <w:pPr>
-        <w:pStyle w:val="4"/>
-        <w:numPr>
-          <w:ilvl w:val="1"/>
-          <w:numId w:val="1"/>
-        </w:numPr>
-        <w:rPr>
-          <w:rFonts w:ascii="Times New Roman" w:hAnsi="Times New Roman" w:cs="Times New Roman"/>
-          <w:sz w:val="32"/>
-          <w:szCs w:val="32"/>
-          <w:lang w:val="vi-VN"/>
-        </w:rPr>
-      </w:pPr>
-      <w:r>
-        <w:rPr>
-          <w:rFonts w:ascii="Times New Roman" w:hAnsi="Times New Roman" w:cs="Times New Roman"/>
-          <w:sz w:val="32"/>
-          <w:szCs w:val="32"/>
-          <w:lang w:val="vi-VN"/>
-        </w:rPr>
-        <w:t xml:space="preserve">Day 7: Phân tích thiết kế thành phần hệ thống </w:t>
-      </w:r>
-    </w:p>
-    <w:p>
-      <w:pPr>
-        <w:pStyle w:val="4"/>
-        <w:numPr>
-          <w:ilvl w:val="2"/>
-          <w:numId w:val="1"/>
-        </w:numPr>
-        <w:rPr>
-          <w:rFonts w:ascii="Times New Roman" w:hAnsi="Times New Roman" w:cs="Times New Roman"/>
-          <w:sz w:val="32"/>
-          <w:szCs w:val="32"/>
-          <w:lang w:val="vi-VN"/>
-        </w:rPr>
-      </w:pPr>
-      <w:r>
-        <w:rPr>
-          <w:rFonts w:ascii="Times New Roman" w:hAnsi="Times New Roman" w:cs="Times New Roman"/>
-          <w:sz w:val="32"/>
-          <w:szCs w:val="32"/>
-          <w:lang w:val="vi-VN"/>
-        </w:rPr>
-        <w:t>Xác định và phân tích thuật toán cho mỗi chức năng</w:t>
-      </w:r>
-    </w:p>
-    <w:p>
-      <w:pPr>
-        <w:pStyle w:val="4"/>
-        <w:numPr>
-          <w:ilvl w:val="2"/>
-          <w:numId w:val="1"/>
-        </w:numPr>
-        <w:rPr>
-          <w:rFonts w:ascii="Times New Roman" w:hAnsi="Times New Roman" w:cs="Times New Roman"/>
-          <w:sz w:val="32"/>
-          <w:szCs w:val="32"/>
-          <w:lang w:val="vi-VN"/>
-        </w:rPr>
-      </w:pPr>
-      <w:r>
-        <w:rPr>
-          <w:rFonts w:ascii="Times New Roman" w:hAnsi="Times New Roman" w:cs="Times New Roman"/>
-          <w:sz w:val="32"/>
-          <w:szCs w:val="32"/>
-          <w:lang w:val="vi-VN"/>
-        </w:rPr>
-        <w:t>Xác định ngôn ngữ lập trình và công cụ phát triển</w:t>
-      </w:r>
-    </w:p>
-    <w:p>
-      <w:pPr>
-        <w:pStyle w:val="4"/>
-        <w:numPr>
-          <w:ilvl w:val="2"/>
-          <w:numId w:val="1"/>
-        </w:numPr>
-        <w:rPr>
-          <w:rFonts w:ascii="Times New Roman" w:hAnsi="Times New Roman" w:cs="Times New Roman"/>
-          <w:sz w:val="32"/>
-          <w:szCs w:val="32"/>
-          <w:lang w:val="vi-VN"/>
-        </w:rPr>
-      </w:pPr>
-      <w:r>
-        <w:rPr>
-          <w:rFonts w:ascii="Times New Roman" w:hAnsi="Times New Roman" w:cs="Times New Roman"/>
-          <w:sz w:val="32"/>
-          <w:szCs w:val="32"/>
-          <w:lang w:val="vi-VN"/>
-        </w:rPr>
-        <w:t>Kiểm tra tính logic của hệ thống trước khi triển khai</w:t>
-      </w:r>
-    </w:p>
-    <w:p>
-      <w:pPr>
-        <w:pStyle w:val="4"/>
-        <w:numPr>
-          <w:ilvl w:val="1"/>
-          <w:numId w:val="1"/>
-        </w:numPr>
-        <w:rPr>
-          <w:rFonts w:ascii="Times New Roman" w:hAnsi="Times New Roman" w:cs="Times New Roman"/>
-          <w:sz w:val="32"/>
-          <w:szCs w:val="32"/>
-          <w:lang w:val="vi-VN"/>
-        </w:rPr>
-      </w:pPr>
-      <w:r>
-        <w:rPr>
-          <w:rFonts w:ascii="Times New Roman" w:hAnsi="Times New Roman" w:cs="Times New Roman"/>
-          <w:sz w:val="32"/>
-          <w:szCs w:val="32"/>
-          <w:lang w:val="vi-VN"/>
-        </w:rPr>
-        <w:t>Day 8: Xác định rủi ro:</w:t>
-      </w:r>
-    </w:p>
-    <w:p>
-      <w:pPr>
-        <w:pStyle w:val="4"/>
-        <w:numPr>
-          <w:ilvl w:val="2"/>
-          <w:numId w:val="1"/>
-        </w:numPr>
-        <w:rPr>
-          <w:rFonts w:ascii="Times New Roman" w:hAnsi="Times New Roman" w:cs="Times New Roman"/>
-          <w:sz w:val="32"/>
-          <w:szCs w:val="32"/>
-          <w:lang w:val="vi-VN"/>
-        </w:rPr>
-      </w:pPr>
-      <w:r>
-        <w:rPr>
-          <w:rFonts w:ascii="Times New Roman" w:hAnsi="Times New Roman" w:cs="Times New Roman"/>
-          <w:sz w:val="32"/>
-          <w:szCs w:val="32"/>
-          <w:lang w:val="vi-VN"/>
-        </w:rPr>
-        <w:t>Phân tích các rủi ro tiềm ẩn trong dự án và đề xuất các biện pháp phòng ngừa</w:t>
-      </w:r>
-    </w:p>
-    <w:p>
-      <w:pPr>
-        <w:pStyle w:val="4"/>
-        <w:numPr>
-          <w:ilvl w:val="2"/>
-          <w:numId w:val="1"/>
-        </w:numPr>
-        <w:rPr>
-          <w:rFonts w:ascii="Times New Roman" w:hAnsi="Times New Roman" w:cs="Times New Roman"/>
-          <w:sz w:val="32"/>
-          <w:szCs w:val="32"/>
-          <w:lang w:val="vi-VN"/>
-        </w:rPr>
-      </w:pPr>
-      <w:r>
-        <w:rPr>
-          <w:rFonts w:ascii="Times New Roman" w:hAnsi="Times New Roman" w:cs="Times New Roman"/>
-          <w:sz w:val="32"/>
-          <w:szCs w:val="32"/>
-          <w:lang w:val="vi-VN"/>
-        </w:rPr>
-        <w:t>Xác định các vấn đề có thể phát sinh và các giải pháp giảm thiểu tác động của chúng</w:t>
-      </w:r>
-    </w:p>
-    <w:p>
-      <w:pPr>
-        <w:pStyle w:val="4"/>
-        <w:numPr>
-          <w:ilvl w:val="1"/>
-          <w:numId w:val="1"/>
-        </w:numPr>
-        <w:rPr>
-          <w:rFonts w:ascii="Times New Roman" w:hAnsi="Times New Roman" w:cs="Times New Roman"/>
-          <w:sz w:val="32"/>
-          <w:szCs w:val="32"/>
-          <w:lang w:val="vi-VN"/>
-        </w:rPr>
-      </w:pPr>
-      <w:r>
-        <w:rPr>
-          <w:rFonts w:ascii="Times New Roman" w:hAnsi="Times New Roman" w:cs="Times New Roman"/>
-          <w:sz w:val="32"/>
-          <w:szCs w:val="32"/>
-          <w:lang w:val="vi-VN"/>
-        </w:rPr>
-        <w:t xml:space="preserve">Day 9: Đánh giá và tối ưu mã nguồn </w:t>
-      </w:r>
-    </w:p>
-    <w:p>
-      <w:pPr>
-        <w:pStyle w:val="4"/>
-        <w:numPr>
-          <w:ilvl w:val="2"/>
-          <w:numId w:val="1"/>
-        </w:numPr>
-        <w:rPr>
-          <w:rFonts w:ascii="Times New Roman" w:hAnsi="Times New Roman" w:cs="Times New Roman"/>
-          <w:sz w:val="32"/>
-          <w:szCs w:val="32"/>
-          <w:lang w:val="vi-VN"/>
-        </w:rPr>
-      </w:pPr>
-      <w:r>
-        <w:rPr>
-          <w:rFonts w:ascii="Times New Roman" w:hAnsi="Times New Roman" w:cs="Times New Roman"/>
-          <w:sz w:val="32"/>
-          <w:szCs w:val="32"/>
-          <w:lang w:val="vi-VN"/>
-        </w:rPr>
-        <w:t xml:space="preserve">Tối ưu hóa cấu trúc dữ liệu và thuật toán để cải thiện hiệu suất và tính bảo mật của hệ thống </w:t>
-      </w:r>
-    </w:p>
-    <w:p>
-      <w:pPr>
-        <w:pStyle w:val="4"/>
-        <w:numPr>
-          <w:ilvl w:val="1"/>
-          <w:numId w:val="1"/>
-        </w:numPr>
-        <w:rPr>
-          <w:rFonts w:ascii="Times New Roman" w:hAnsi="Times New Roman" w:cs="Times New Roman"/>
-          <w:sz w:val="32"/>
-          <w:szCs w:val="32"/>
-          <w:lang w:val="vi-VN"/>
-        </w:rPr>
-      </w:pPr>
-      <w:r>
-        <w:rPr>
-          <w:rFonts w:ascii="Times New Roman" w:hAnsi="Times New Roman" w:cs="Times New Roman"/>
-          <w:sz w:val="32"/>
-          <w:szCs w:val="32"/>
-          <w:lang w:val="vi-VN"/>
-        </w:rPr>
         <w:t>Day 10: Lập kế hoạch và ước lượng công việc</w:t>
       </w:r>
     </w:p>
@@ -1031,82 +770,100 @@
           <w:szCs w:val="32"/>
           <w:lang w:val="vi-VN"/>
         </w:rPr>
-        <w:t xml:space="preserve">Lập bảng phân rã công việc </w:t>
-      </w:r>
-    </w:p>
-    <w:p>
-      <w:pPr>
-        <w:pStyle w:val="4"/>
-        <w:numPr>
-          <w:ilvl w:val="1"/>
-          <w:numId w:val="1"/>
-        </w:numPr>
-        <w:rPr>
-          <w:rFonts w:ascii="Times New Roman" w:hAnsi="Times New Roman" w:cs="Times New Roman"/>
-          <w:sz w:val="32"/>
-          <w:szCs w:val="32"/>
-          <w:lang w:val="vi-VN"/>
-        </w:rPr>
-      </w:pPr>
-      <w:r>
-        <w:rPr>
-          <w:rFonts w:ascii="Times New Roman" w:hAnsi="Times New Roman" w:cs="Times New Roman"/>
-          <w:sz w:val="32"/>
-          <w:szCs w:val="32"/>
-          <w:lang w:val="vi-VN"/>
-        </w:rPr>
-        <w:t>Day 11: Lập bảng báo cáo, Phản hồi khách hàng:</w:t>
-      </w:r>
-    </w:p>
-    <w:p>
-      <w:pPr>
-        <w:pStyle w:val="4"/>
-        <w:numPr>
-          <w:ilvl w:val="2"/>
-          <w:numId w:val="1"/>
-        </w:numPr>
-        <w:rPr>
-          <w:rFonts w:ascii="Times New Roman" w:hAnsi="Times New Roman" w:cs="Times New Roman"/>
-          <w:sz w:val="32"/>
-          <w:szCs w:val="32"/>
-          <w:lang w:val="vi-VN"/>
-        </w:rPr>
-      </w:pPr>
-      <w:r>
-        <w:rPr>
-          <w:rFonts w:ascii="Times New Roman" w:hAnsi="Times New Roman" w:cs="Times New Roman"/>
-          <w:sz w:val="32"/>
-          <w:szCs w:val="32"/>
-          <w:lang w:val="vi-VN"/>
-        </w:rPr>
-        <w:t xml:space="preserve">Tạo tài liệu báo cáo về quá trình phân tích, các kết quả đạt được, và kế hoạch cho giai đoạn tiếp theo dự án </w:t>
-      </w:r>
-    </w:p>
-    <w:p>
-      <w:pPr>
-        <w:pStyle w:val="4"/>
-        <w:numPr>
-          <w:ilvl w:val="2"/>
-          <w:numId w:val="1"/>
-        </w:numPr>
-        <w:rPr>
-          <w:rFonts w:ascii="Times New Roman" w:hAnsi="Times New Roman" w:cs="Times New Roman"/>
-          <w:sz w:val="32"/>
-          <w:szCs w:val="32"/>
-          <w:lang w:val="vi-VN"/>
-        </w:rPr>
-      </w:pPr>
-      <w:r>
-        <w:rPr>
-          <w:rFonts w:ascii="Times New Roman" w:hAnsi="Times New Roman" w:cs="Times New Roman"/>
-          <w:sz w:val="32"/>
-          <w:szCs w:val="32"/>
-          <w:lang w:val="vi-VN"/>
-        </w:rPr>
-        <w:t>Liên hệ với khách hàng để trao đổi và xác nhận rằng phần mềm đã được thiết kế đáp ứng được mong muốn của khách hàng.</w:t>
+        <w:t xml:space="preserve">Lập </w:t>
       </w:r>
       <w:bookmarkStart w:id="0" w:name="_GoBack"/>
       <w:bookmarkEnd w:id="0"/>
+      <w:r>
+        <w:rPr>
+          <w:rFonts w:ascii="Times New Roman" w:hAnsi="Times New Roman" w:cs="Times New Roman"/>
+          <w:sz w:val="32"/>
+          <w:szCs w:val="32"/>
+          <w:lang w:val="vi-VN"/>
+        </w:rPr>
+        <w:t>bảng phân rã công việc</w:t>
+      </w:r>
+    </w:p>
+    <w:p>
+      <w:pPr>
+        <w:pStyle w:val="4"/>
+        <w:numPr>
+          <w:numId w:val="0"/>
+        </w:numPr>
+        <w:ind w:left="420" w:leftChars="0" w:firstLine="716" w:firstLineChars="0"/>
+        <w:rPr>
+          <w:rFonts w:ascii="Times New Roman" w:hAnsi="Times New Roman" w:cs="Times New Roman"/>
+          <w:sz w:val="32"/>
+          <w:szCs w:val="32"/>
+          <w:lang w:val="vi-VN"/>
+        </w:rPr>
+      </w:pPr>
+      <w:r>
+        <w:rPr>
+          <w:rFonts w:hint="default" w:ascii="Times New Roman" w:hAnsi="Times New Roman" w:cs="Times New Roman"/>
+          <w:sz w:val="32"/>
+          <w:szCs w:val="32"/>
+          <w:lang w:val="vi-VN"/>
+        </w:rPr>
+        <w:t xml:space="preserve">- </w:t>
+      </w:r>
+      <w:r>
+        <w:rPr>
+          <w:rFonts w:ascii="Times New Roman" w:hAnsi="Times New Roman" w:cs="Times New Roman"/>
+          <w:sz w:val="32"/>
+          <w:szCs w:val="32"/>
+          <w:lang w:val="vi-VN"/>
+        </w:rPr>
+        <w:t>Lập bảng báo cáo, Phản hồi khách hàng:</w:t>
+      </w:r>
+    </w:p>
+    <w:p>
+      <w:pPr>
+        <w:pStyle w:val="4"/>
+        <w:numPr>
+          <w:ilvl w:val="2"/>
+          <w:numId w:val="1"/>
+        </w:numPr>
+        <w:rPr>
+          <w:rFonts w:ascii="Times New Roman" w:hAnsi="Times New Roman" w:cs="Times New Roman"/>
+          <w:sz w:val="32"/>
+          <w:szCs w:val="32"/>
+          <w:lang w:val="vi-VN"/>
+        </w:rPr>
+      </w:pPr>
+      <w:r>
+        <w:rPr>
+          <w:rFonts w:ascii="Times New Roman" w:hAnsi="Times New Roman" w:cs="Times New Roman"/>
+          <w:sz w:val="32"/>
+          <w:szCs w:val="32"/>
+          <w:lang w:val="vi-VN"/>
+        </w:rPr>
+        <w:t xml:space="preserve">Tạo tài liệu báo cáo về quá trình phân tích, các kết quả đạt được, và kế hoạch cho giai đoạn tiếp theo dự án </w:t>
+      </w:r>
+    </w:p>
+    <w:p>
+      <w:pPr>
+        <w:pStyle w:val="4"/>
+        <w:numPr>
+          <w:ilvl w:val="2"/>
+          <w:numId w:val="1"/>
+        </w:numPr>
+        <w:rPr>
+          <w:rFonts w:ascii="Times New Roman" w:hAnsi="Times New Roman" w:cs="Times New Roman"/>
+          <w:sz w:val="32"/>
+          <w:szCs w:val="32"/>
+          <w:lang w:val="vi-VN"/>
+        </w:rPr>
+      </w:pPr>
+      <w:r>
+        <w:rPr>
+          <w:rFonts w:ascii="Times New Roman" w:hAnsi="Times New Roman" w:cs="Times New Roman"/>
+          <w:sz w:val="32"/>
+          <w:szCs w:val="32"/>
+          <w:lang w:val="vi-VN"/>
+        </w:rPr>
+        <w:t>Liên hệ với khách hàng để trao đổi và xác nhận rằng phần mềm đã được thiết kế đáp ứng được mong muốn của khách hàng.</w:t>
+      </w:r>
     </w:p>
     <w:p>
       <w:pPr>
@@ -1136,6 +893,7 @@
       <w:pPr>
         <w:pStyle w:val="4"/>
         <w:numPr>
+          <w:ilvl w:val="0"/>
           <w:numId w:val="0"/>
         </w:numPr>
         <w:rPr>

</xml_diff>